<commit_message>
k8s install and commands
</commit_message>
<xml_diff>
--- a/21-11-22/kubernetes install.docx
+++ b/21-11-22/kubernetes install.docx
@@ -117,6 +117,9 @@
     </w:p>
     <w:p>
       <w:r>
+        <w:rPr>
+          <w:noProof/>
+        </w:rPr>
         <w:lastRenderedPageBreak/>
         <w:drawing>
           <wp:inline distT="0" distB="0" distL="0" distR="0" wp14:anchorId="5BE1E89E" wp14:editId="2C7DE067">
@@ -143,6 +146,205 @@
                     <a:xfrm>
                       <a:off x="0" y="0"/>
                       <a:ext cx="5731510" cy="2678430"/>
+                    </a:xfrm>
+                    <a:prstGeom prst="rect">
+                      <a:avLst/>
+                    </a:prstGeom>
+                  </pic:spPr>
+                </pic:pic>
+              </a:graphicData>
+            </a:graphic>
+          </wp:inline>
+        </w:drawing>
+      </w:r>
+    </w:p>
+    <w:p/>
+    <w:p>
+      <w:r>
+        <w:drawing>
+          <wp:inline distT="0" distB="0" distL="0" distR="0" wp14:anchorId="40DC2906" wp14:editId="1AFD2A74">
+            <wp:extent cx="5731510" cy="3223895"/>
+            <wp:effectExtent l="0" t="0" r="2540" b="0"/>
+            <wp:docPr id="4" name="Picture 4"/>
+            <wp:cNvGraphicFramePr>
+              <a:graphicFrameLocks xmlns:a="http://schemas.openxmlformats.org/drawingml/2006/main" noChangeAspect="1"/>
+            </wp:cNvGraphicFramePr>
+            <a:graphic xmlns:a="http://schemas.openxmlformats.org/drawingml/2006/main">
+              <a:graphicData uri="http://schemas.openxmlformats.org/drawingml/2006/picture">
+                <pic:pic xmlns:pic="http://schemas.openxmlformats.org/drawingml/2006/picture">
+                  <pic:nvPicPr>
+                    <pic:cNvPr id="1" name=""/>
+                    <pic:cNvPicPr/>
+                  </pic:nvPicPr>
+                  <pic:blipFill>
+                    <a:blip r:embed="rId7"/>
+                    <a:stretch>
+                      <a:fillRect/>
+                    </a:stretch>
+                  </pic:blipFill>
+                  <pic:spPr>
+                    <a:xfrm>
+                      <a:off x="0" y="0"/>
+                      <a:ext cx="5731510" cy="3223895"/>
+                    </a:xfrm>
+                    <a:prstGeom prst="rect">
+                      <a:avLst/>
+                    </a:prstGeom>
+                  </pic:spPr>
+                </pic:pic>
+              </a:graphicData>
+            </a:graphic>
+          </wp:inline>
+        </w:drawing>
+      </w:r>
+    </w:p>
+    <w:p>
+      <w:r>
+        <w:lastRenderedPageBreak/>
+        <w:drawing>
+          <wp:inline distT="0" distB="0" distL="0" distR="0" wp14:anchorId="79657F14" wp14:editId="0CD7AEED">
+            <wp:extent cx="5731510" cy="3957955"/>
+            <wp:effectExtent l="0" t="0" r="2540" b="4445"/>
+            <wp:docPr id="5" name="Picture 5"/>
+            <wp:cNvGraphicFramePr>
+              <a:graphicFrameLocks xmlns:a="http://schemas.openxmlformats.org/drawingml/2006/main" noChangeAspect="1"/>
+            </wp:cNvGraphicFramePr>
+            <a:graphic xmlns:a="http://schemas.openxmlformats.org/drawingml/2006/main">
+              <a:graphicData uri="http://schemas.openxmlformats.org/drawingml/2006/picture">
+                <pic:pic xmlns:pic="http://schemas.openxmlformats.org/drawingml/2006/picture">
+                  <pic:nvPicPr>
+                    <pic:cNvPr id="1" name=""/>
+                    <pic:cNvPicPr/>
+                  </pic:nvPicPr>
+                  <pic:blipFill>
+                    <a:blip r:embed="rId8"/>
+                    <a:stretch>
+                      <a:fillRect/>
+                    </a:stretch>
+                  </pic:blipFill>
+                  <pic:spPr>
+                    <a:xfrm>
+                      <a:off x="0" y="0"/>
+                      <a:ext cx="5731510" cy="3957955"/>
+                    </a:xfrm>
+                    <a:prstGeom prst="rect">
+                      <a:avLst/>
+                    </a:prstGeom>
+                  </pic:spPr>
+                </pic:pic>
+              </a:graphicData>
+            </a:graphic>
+          </wp:inline>
+        </w:drawing>
+      </w:r>
+    </w:p>
+    <w:p>
+      <w:r>
+        <w:drawing>
+          <wp:inline distT="0" distB="0" distL="0" distR="0" wp14:anchorId="477BA9C6" wp14:editId="7452BB1B">
+            <wp:extent cx="5731510" cy="2874010"/>
+            <wp:effectExtent l="0" t="0" r="2540" b="2540"/>
+            <wp:docPr id="6" name="Picture 6"/>
+            <wp:cNvGraphicFramePr>
+              <a:graphicFrameLocks xmlns:a="http://schemas.openxmlformats.org/drawingml/2006/main" noChangeAspect="1"/>
+            </wp:cNvGraphicFramePr>
+            <a:graphic xmlns:a="http://schemas.openxmlformats.org/drawingml/2006/main">
+              <a:graphicData uri="http://schemas.openxmlformats.org/drawingml/2006/picture">
+                <pic:pic xmlns:pic="http://schemas.openxmlformats.org/drawingml/2006/picture">
+                  <pic:nvPicPr>
+                    <pic:cNvPr id="1" name=""/>
+                    <pic:cNvPicPr/>
+                  </pic:nvPicPr>
+                  <pic:blipFill>
+                    <a:blip r:embed="rId9"/>
+                    <a:stretch>
+                      <a:fillRect/>
+                    </a:stretch>
+                  </pic:blipFill>
+                  <pic:spPr>
+                    <a:xfrm>
+                      <a:off x="0" y="0"/>
+                      <a:ext cx="5731510" cy="2874010"/>
+                    </a:xfrm>
+                    <a:prstGeom prst="rect">
+                      <a:avLst/>
+                    </a:prstGeom>
+                  </pic:spPr>
+                </pic:pic>
+              </a:graphicData>
+            </a:graphic>
+          </wp:inline>
+        </w:drawing>
+      </w:r>
+    </w:p>
+    <w:p>
+      <w:r>
+        <w:lastRenderedPageBreak/>
+        <w:drawing>
+          <wp:inline distT="0" distB="0" distL="0" distR="0" wp14:anchorId="63EB846F" wp14:editId="295B0CBC">
+            <wp:extent cx="5731510" cy="3362960"/>
+            <wp:effectExtent l="0" t="0" r="2540" b="8890"/>
+            <wp:docPr id="7" name="Picture 7"/>
+            <wp:cNvGraphicFramePr>
+              <a:graphicFrameLocks xmlns:a="http://schemas.openxmlformats.org/drawingml/2006/main" noChangeAspect="1"/>
+            </wp:cNvGraphicFramePr>
+            <a:graphic xmlns:a="http://schemas.openxmlformats.org/drawingml/2006/main">
+              <a:graphicData uri="http://schemas.openxmlformats.org/drawingml/2006/picture">
+                <pic:pic xmlns:pic="http://schemas.openxmlformats.org/drawingml/2006/picture">
+                  <pic:nvPicPr>
+                    <pic:cNvPr id="1" name=""/>
+                    <pic:cNvPicPr/>
+                  </pic:nvPicPr>
+                  <pic:blipFill>
+                    <a:blip r:embed="rId10"/>
+                    <a:stretch>
+                      <a:fillRect/>
+                    </a:stretch>
+                  </pic:blipFill>
+                  <pic:spPr>
+                    <a:xfrm>
+                      <a:off x="0" y="0"/>
+                      <a:ext cx="5731510" cy="3362960"/>
+                    </a:xfrm>
+                    <a:prstGeom prst="rect">
+                      <a:avLst/>
+                    </a:prstGeom>
+                  </pic:spPr>
+                </pic:pic>
+              </a:graphicData>
+            </a:graphic>
+          </wp:inline>
+        </w:drawing>
+      </w:r>
+    </w:p>
+    <w:p/>
+    <w:p>
+      <w:r>
+        <w:drawing>
+          <wp:inline distT="0" distB="0" distL="0" distR="0" wp14:anchorId="46887882" wp14:editId="732F43CA">
+            <wp:extent cx="5731510" cy="2482850"/>
+            <wp:effectExtent l="0" t="0" r="2540" b="0"/>
+            <wp:docPr id="8" name="Picture 8"/>
+            <wp:cNvGraphicFramePr>
+              <a:graphicFrameLocks xmlns:a="http://schemas.openxmlformats.org/drawingml/2006/main" noChangeAspect="1"/>
+            </wp:cNvGraphicFramePr>
+            <a:graphic xmlns:a="http://schemas.openxmlformats.org/drawingml/2006/main">
+              <a:graphicData uri="http://schemas.openxmlformats.org/drawingml/2006/picture">
+                <pic:pic xmlns:pic="http://schemas.openxmlformats.org/drawingml/2006/picture">
+                  <pic:nvPicPr>
+                    <pic:cNvPr id="1" name=""/>
+                    <pic:cNvPicPr/>
+                  </pic:nvPicPr>
+                  <pic:blipFill>
+                    <a:blip r:embed="rId11"/>
+                    <a:stretch>
+                      <a:fillRect/>
+                    </a:stretch>
+                  </pic:blipFill>
+                  <pic:spPr>
+                    <a:xfrm>
+                      <a:off x="0" y="0"/>
+                      <a:ext cx="5731510" cy="2482850"/>
                     </a:xfrm>
                     <a:prstGeom prst="rect">
                       <a:avLst/>

</xml_diff>